<commit_message>
decided to use https://github.com/square/leakcanary for our assignment
</commit_message>
<xml_diff>
--- a/hw4.docx
+++ b/hw4.docx
@@ -34,6 +34,33 @@
     <w:p/>
     <w:p>
       <w:r>
+        <w:t>We can use this fle, it seems interesting and isnt too large</w:t>
+      </w:r>
+    </w:p>
+    <w:p>
+      <w:pPr>
+        <w:rPr>
+          <w:b/>
+          <w:sz w:val="26"/>
+          <w:szCs w:val="26"/>
+        </w:rPr>
+      </w:pPr>
+      <w:r>
+        <w:t xml:space="preserve">*****  </w:t>
+      </w:r>
+      <w:hyperlink r:id="rId6" w:history="1">
+        <w:r>
+          <w:rPr>
+            <w:rStyle w:val="Hyperlink"/>
+            <w:sz w:val="26"/>
+            <w:szCs w:val="26"/>
+          </w:rPr>
+          <w:t>https://github.com/square/leakcanary</w:t>
+        </w:r>
+      </w:hyperlink>
+    </w:p>
+    <w:p>
+      <w:r>
         <w:rPr>
           <w:highlight w:val="green"/>
         </w:rPr>
@@ -49,14 +76,12 @@
       </w:r>
     </w:p>
     <w:p>
-      <w:proofErr w:type="spellStart"/>
       <w:r>
         <w:rPr>
           <w:highlight w:val="cyan"/>
         </w:rPr>
         <w:t>Napolean</w:t>
       </w:r>
-      <w:proofErr w:type="spellEnd"/>
     </w:p>
     <w:p/>
     <w:p>
@@ -99,8 +124,6 @@
       <w:r>
         <w:t>.</w:t>
       </w:r>
-      <w:bookmarkStart w:id="0" w:name="_GoBack"/>
-      <w:bookmarkEnd w:id="0"/>
     </w:p>
     <w:p>
       <w:pPr>
@@ -256,15 +279,7 @@
     <w:p/>
     <w:p>
       <w:r>
-        <w:t xml:space="preserve">Page limit: The main text of the report should be less than four pages. Figures and source code should be added as appendix.  You can </w:t>
-      </w:r>
-      <w:proofErr w:type="gramStart"/>
-      <w:r>
-        <w:t>have  up</w:t>
-      </w:r>
-      <w:proofErr w:type="gramEnd"/>
-      <w:r>
-        <w:t xml:space="preserve"> to 10 pages of appendix. Avoid using in the report.</w:t>
+        <w:t>Page limit: The main text of the report should be less than four pages. Figures and source code should be added as appendix.  You can have  up to 10 pages of appendix. Avoid using in the report.</w:t>
       </w:r>
     </w:p>
     <w:p/>
@@ -280,6 +295,10 @@
       </w:r>
     </w:p>
     <w:p/>
+    <w:p>
+      <w:bookmarkStart w:id="0" w:name="_GoBack"/>
+      <w:bookmarkEnd w:id="0"/>
+    </w:p>
     <w:sectPr>
       <w:pgSz w:w="12240" w:h="15840"/>
       <w:pgMar w:top="1440" w:right="1440" w:bottom="1440" w:left="1440" w:header="0" w:footer="720" w:gutter="0"/>

</xml_diff>